<commit_message>
database sql script was added
</commit_message>
<xml_diff>
--- a/docs/project_specification.docx
+++ b/docs/project_specification.docx
@@ -1172,6 +1172,17 @@
     <w:p>
       <w:pPr>
         <w:pStyle w:val="ListParagraph"/>
+        <w:ind w:left="2880"/>
+        <w:rPr>
+          <w:color w:val="C00000"/>
+          <w:sz w:val="24"/>
+          <w:szCs w:val="24"/>
+        </w:rPr>
+      </w:pPr>
+    </w:p>
+    <w:p>
+      <w:pPr>
+        <w:pStyle w:val="ListParagraph"/>
         <w:numPr>
           <w:ilvl w:val="1"/>
           <w:numId w:val="1"/>
@@ -1190,6 +1201,7 @@
           <w:sz w:val="24"/>
           <w:szCs w:val="24"/>
         </w:rPr>
+        <w:lastRenderedPageBreak/>
         <w:t>Distribution Manger</w:t>
       </w:r>
       <w:r>
@@ -1225,7 +1237,6 @@
           <w:sz w:val="24"/>
           <w:szCs w:val="24"/>
         </w:rPr>
-        <w:lastRenderedPageBreak/>
         <w:t>Register new Sales Agents</w:t>
       </w:r>
     </w:p>
@@ -1872,13 +1883,23 @@
         </w:rPr>
         <w:t>‘</w:t>
       </w:r>
-      <w:r>
-        <w:rPr>
-          <w:color w:val="C00000"/>
-          <w:sz w:val="24"/>
-          <w:szCs w:val="24"/>
-        </w:rPr>
-        <w:t>success’.</w:t>
+      <w:proofErr w:type="gramStart"/>
+      <w:r>
+        <w:rPr>
+          <w:color w:val="C00000"/>
+          <w:sz w:val="24"/>
+          <w:szCs w:val="24"/>
+        </w:rPr>
+        <w:t>success’</w:t>
+      </w:r>
+      <w:proofErr w:type="gramEnd"/>
+      <w:r>
+        <w:rPr>
+          <w:color w:val="C00000"/>
+          <w:sz w:val="24"/>
+          <w:szCs w:val="24"/>
+        </w:rPr>
+        <w:t>.</w:t>
       </w:r>
       <w:r>
         <w:rPr>
@@ -1908,23 +1929,7 @@
           <w:sz w:val="24"/>
           <w:szCs w:val="24"/>
         </w:rPr>
-        <w:t xml:space="preserve">If ‘AssignedQuantity’ </w:t>
-      </w:r>
-      <w:r>
-        <w:rPr>
-          <w:color w:val="C00000"/>
-          <w:sz w:val="24"/>
-          <w:szCs w:val="24"/>
-        </w:rPr>
-        <w:t>greater than</w:t>
-      </w:r>
-      <w:r>
-        <w:rPr>
-          <w:color w:val="C00000"/>
-          <w:sz w:val="24"/>
-          <w:szCs w:val="24"/>
-        </w:rPr>
-        <w:t xml:space="preserve"> ‘CourieredQuantity’ delivery status is updated as </w:t>
+        <w:t xml:space="preserve">If ‘AssignedQuantity’ greater than ‘CourieredQuantity’ delivery status is updated as </w:t>
       </w:r>
       <w:r>
         <w:rPr>
@@ -1978,6 +1983,14 @@
           <w:sz w:val="24"/>
           <w:szCs w:val="24"/>
         </w:rPr>
+        <w:t>If</w:t>
+      </w:r>
+      <w:r>
+        <w:rPr>
+          <w:color w:val="C00000"/>
+          <w:sz w:val="24"/>
+          <w:szCs w:val="24"/>
+        </w:rPr>
         <w:t xml:space="preserve"> </w:t>
       </w:r>
       <w:r>
@@ -1986,22 +1999,6 @@
           <w:sz w:val="24"/>
           <w:szCs w:val="24"/>
         </w:rPr>
-        <w:t>If</w:t>
-      </w:r>
-      <w:r>
-        <w:rPr>
-          <w:color w:val="C00000"/>
-          <w:sz w:val="24"/>
-          <w:szCs w:val="24"/>
-        </w:rPr>
-        <w:t xml:space="preserve"> </w:t>
-      </w:r>
-      <w:r>
-        <w:rPr>
-          <w:color w:val="C00000"/>
-          <w:sz w:val="24"/>
-          <w:szCs w:val="24"/>
-        </w:rPr>
         <w:t xml:space="preserve">‘CourieredQuantity’ </w:t>
       </w:r>
       <w:r>
@@ -2018,15 +2015,7 @@
           <w:sz w:val="24"/>
           <w:szCs w:val="24"/>
         </w:rPr>
-        <w:t>delivery status is updated as</w:t>
-      </w:r>
-      <w:r>
-        <w:rPr>
-          <w:color w:val="C00000"/>
-          <w:sz w:val="24"/>
-          <w:szCs w:val="24"/>
-        </w:rPr>
-        <w:t xml:space="preserve"> ‘inProgress’.</w:t>
+        <w:t>delivery status is updated as ‘inProgress’.</w:t>
       </w:r>
     </w:p>
     <w:p>

</xml_diff>